<commit_message>
Slight grammar change to work allocation document
</commit_message>
<xml_diff>
--- a/Notes/Progress & tracking/Work allocation.docx
+++ b/Notes/Progress & tracking/Work allocation.docx
@@ -12,8 +12,6 @@
       <w:r>
         <w:t xml:space="preserve"> allocation</w:t>
       </w:r>
-      <w:bookmarkStart w:id="0" w:name="_GoBack"/>
-      <w:bookmarkEnd w:id="0"/>
     </w:p>
     <w:p/>
     <w:tbl>
@@ -75,8 +73,34 @@
                 <w:color w:val="1F3864" w:themeColor="accent1" w:themeShade="80"/>
                 <w:sz w:val="32"/>
               </w:rPr>
-              <w:t>Team members</w:t>
-            </w:r>
+              <w:t>Team member</w:t>
+            </w:r>
+            <w:r>
+              <w:rPr>
+                <w:b/>
+                <w:color w:val="1F3864" w:themeColor="accent1" w:themeShade="80"/>
+                <w:sz w:val="32"/>
+              </w:rPr>
+              <w:t>(</w:t>
+            </w:r>
+            <w:r>
+              <w:rPr>
+                <w:b/>
+                <w:color w:val="1F3864" w:themeColor="accent1" w:themeShade="80"/>
+                <w:sz w:val="32"/>
+              </w:rPr>
+              <w:t>s</w:t>
+            </w:r>
+            <w:r>
+              <w:rPr>
+                <w:b/>
+                <w:color w:val="1F3864" w:themeColor="accent1" w:themeShade="80"/>
+                <w:sz w:val="32"/>
+              </w:rPr>
+              <w:t>)</w:t>
+            </w:r>
+            <w:bookmarkStart w:id="0" w:name="_GoBack"/>
+            <w:bookmarkEnd w:id="0"/>
           </w:p>
         </w:tc>
       </w:tr>

</xml_diff>